<commit_message>
update đặc tả QL giao hàng
</commit_message>
<xml_diff>
--- a/BaoCao/FRA/FRA_ClassDiagram/Sau_Review/[Team3][FRA_CL]QuanLi_NPP_XuLyKhuyenMai_GiaoHang_BaoCao-ThongKe.docx
+++ b/BaoCao/FRA/FRA_ClassDiagram/Sau_Review/[Team3][FRA_CL]QuanLi_NPP_XuLyKhuyenMai_GiaoHang_BaoCao-ThongKe.docx
@@ -1,6 +1,6 @@
 
 <file path=word/document.xml><?xml version="1.0" encoding="utf-8"?>
-<w:document xmlns:wpc="http://schemas.microsoft.com/office/word/2010/wordprocessingCanvas" xmlns:mc="http://schemas.openxmlformats.org/markup-compatibility/2006" xmlns:o="urn:schemas-microsoft-com:office:office" xmlns:r="http://schemas.openxmlformats.org/officeDocument/2006/relationships" xmlns:m="http://schemas.openxmlformats.org/officeDocument/2006/math" xmlns:v="urn:schemas-microsoft-com:vml" xmlns:wp14="http://schemas.microsoft.com/office/word/2010/wordprocessingDrawing" xmlns:wp="http://schemas.openxmlformats.org/drawingml/2006/wordprocessingDrawing" xmlns:w10="urn:schemas-microsoft-com:office:word" xmlns:w="http://schemas.openxmlformats.org/wordprocessingml/2006/main" xmlns:w14="http://schemas.microsoft.com/office/word/2010/wordml" xmlns:w15="http://schemas.microsoft.com/office/word/2012/wordml" xmlns:wpg="http://schemas.microsoft.com/office/word/2010/wordprocessingGroup" xmlns:wpi="http://schemas.microsoft.com/office/word/2010/wordprocessingInk" xmlns:wne="http://schemas.microsoft.com/office/word/2006/wordml" xmlns:wps="http://schemas.microsoft.com/office/word/2010/wordprocessingShape" mc:Ignorable="w14 w15 wp14">
+<w:document xmlns:wpc="http://schemas.microsoft.com/office/word/2010/wordprocessingCanvas" xmlns:cx="http://schemas.microsoft.com/office/drawing/2014/chartex" xmlns:cx1="http://schemas.microsoft.com/office/drawing/2015/9/8/chartex" xmlns:cx2="http://schemas.microsoft.com/office/drawing/2015/10/21/chartex" xmlns:cx3="http://schemas.microsoft.com/office/drawing/2016/5/9/chartex" xmlns:cx4="http://schemas.microsoft.com/office/drawing/2016/5/10/chartex" xmlns:cx5="http://schemas.microsoft.com/office/drawing/2016/5/11/chartex" xmlns:cx6="http://schemas.microsoft.com/office/drawing/2016/5/12/chartex" xmlns:cx7="http://schemas.microsoft.com/office/drawing/2016/5/13/chartex" xmlns:cx8="http://schemas.microsoft.com/office/drawing/2016/5/14/chartex" xmlns:mc="http://schemas.openxmlformats.org/markup-compatibility/2006" xmlns:aink="http://schemas.microsoft.com/office/drawing/2016/ink" xmlns:am3d="http://schemas.microsoft.com/office/drawing/2017/model3d" xmlns:o="urn:schemas-microsoft-com:office:office" xmlns:r="http://schemas.openxmlformats.org/officeDocument/2006/relationships" xmlns:m="http://schemas.openxmlformats.org/officeDocument/2006/math" xmlns:v="urn:schemas-microsoft-com:vml" xmlns:wp14="http://schemas.microsoft.com/office/word/2010/wordprocessingDrawing" xmlns:wp="http://schemas.openxmlformats.org/drawingml/2006/wordprocessingDrawing" xmlns:w10="urn:schemas-microsoft-com:office:word" xmlns:w="http://schemas.openxmlformats.org/wordprocessingml/2006/main" xmlns:w14="http://schemas.microsoft.com/office/word/2010/wordml" xmlns:w15="http://schemas.microsoft.com/office/word/2012/wordml" xmlns:w16cid="http://schemas.microsoft.com/office/word/2016/wordml/cid" xmlns:w16se="http://schemas.microsoft.com/office/word/2015/wordml/symex" xmlns:wpg="http://schemas.microsoft.com/office/word/2010/wordprocessingGroup" xmlns:wpi="http://schemas.microsoft.com/office/word/2010/wordprocessingInk" xmlns:wne="http://schemas.microsoft.com/office/word/2006/wordml" xmlns:wps="http://schemas.microsoft.com/office/word/2010/wordprocessingShape" mc:Ignorable="w14 w15 w16se w16cid wp14">
   <w:body>
     <w:sdt>
       <w:sdtPr>
@@ -64,7 +64,7 @@
                   </w:tcPr>
                   <w:p>
                     <w:pPr>
-                      <w:pStyle w:val="NoSpacing"/>
+                      <w:pStyle w:val="KhngDncch"/>
                       <w:spacing w:line="360" w:lineRule="auto"/>
                       <w:jc w:val="center"/>
                       <w:rPr>
@@ -126,7 +126,7 @@
                   </w:tcPr>
                   <w:p>
                     <w:pPr>
-                      <w:pStyle w:val="NoSpacing"/>
+                      <w:pStyle w:val="KhngDncch"/>
                       <w:spacing w:line="360" w:lineRule="auto"/>
                       <w:jc w:val="center"/>
                       <w:rPr>
@@ -177,7 +177,7 @@
                   </w:tcPr>
                   <w:p>
                     <w:pPr>
-                      <w:pStyle w:val="NoSpacing"/>
+                      <w:pStyle w:val="KhngDncch"/>
                       <w:spacing w:line="360" w:lineRule="auto"/>
                       <w:jc w:val="center"/>
                       <w:rPr>
@@ -219,7 +219,7 @@
               </w:tcPr>
               <w:p>
                 <w:pPr>
-                  <w:pStyle w:val="NoSpacing"/>
+                  <w:pStyle w:val="KhngDncch"/>
                   <w:spacing w:line="360" w:lineRule="auto"/>
                   <w:jc w:val="center"/>
                   <w:rPr>
@@ -259,7 +259,7 @@
                   </w:tcPr>
                   <w:p>
                     <w:pPr>
-                      <w:pStyle w:val="NoSpacing"/>
+                      <w:pStyle w:val="KhngDncch"/>
                       <w:spacing w:line="360" w:lineRule="auto"/>
                       <w:jc w:val="center"/>
                       <w:rPr>
@@ -328,7 +328,7 @@
                   </w:tcPr>
                   <w:p>
                     <w:pPr>
-                      <w:pStyle w:val="NoSpacing"/>
+                      <w:pStyle w:val="KhngDncch"/>
                       <w:spacing w:line="360" w:lineRule="auto"/>
                       <w:jc w:val="center"/>
                       <w:rPr>
@@ -403,7 +403,7 @@
         </w:p>
         <w:tbl>
           <w:tblPr>
-            <w:tblStyle w:val="TableGrid"/>
+            <w:tblStyle w:val="LiBang"/>
             <w:tblW w:w="0" w:type="auto"/>
             <w:tblInd w:w="360" w:type="dxa"/>
             <w:tblLook w:val="04E0" w:firstRow="1" w:lastRow="1" w:firstColumn="1" w:lastColumn="0" w:noHBand="0" w:noVBand="1"/>
@@ -691,7 +691,7 @@
               </w:tcPr>
               <w:p>
                 <w:pPr>
-                  <w:pStyle w:val="NoSpacing"/>
+                  <w:pStyle w:val="KhngDncch"/>
                   <w:spacing w:line="360" w:lineRule="auto"/>
                   <w:rPr>
                     <w:rFonts w:ascii="Times New Roman" w:hAnsi="Times New Roman" w:cs="Times New Roman"/>
@@ -705,7 +705,7 @@
         </w:tbl>
         <w:tbl>
           <w:tblPr>
-            <w:tblStyle w:val="TableGrid"/>
+            <w:tblStyle w:val="LiBang"/>
             <w:tblW w:w="9198" w:type="dxa"/>
             <w:tblInd w:w="360" w:type="dxa"/>
             <w:tblLook w:val="04A0" w:firstRow="1" w:lastRow="0" w:firstColumn="1" w:lastColumn="0" w:noHBand="0" w:noVBand="1"/>
@@ -1121,8 +1121,6 @@
           </wp:inline>
         </w:drawing>
       </w:r>
-      <w:bookmarkStart w:id="0" w:name="_GoBack"/>
-      <w:bookmarkEnd w:id="0"/>
     </w:p>
     <w:p>
       <w:pPr>
@@ -5565,12 +5563,12 @@
           <w:numId w:val="0"/>
         </w:numPr>
         <w:rPr>
-          <w:rStyle w:val="IntenseReference"/>
+          <w:rStyle w:val="ThamchiuNhnmnh"/>
         </w:rPr>
       </w:pPr>
       <w:r>
         <w:rPr>
-          <w:rStyle w:val="IntenseReference"/>
+          <w:rStyle w:val="ThamchiuNhnmnh"/>
         </w:rPr>
         <w:t>Quản lý giao hàng</w:t>
       </w:r>
@@ -5583,19 +5581,24 @@
           <w:numId w:val="0"/>
         </w:numPr>
         <w:rPr>
-          <w:rStyle w:val="IntenseReference"/>
+          <w:rStyle w:val="ThamchiuNhnmnh"/>
         </w:rPr>
       </w:pPr>
       <w:r>
         <w:rPr>
+          <w:b/>
+          <w:bCs/>
+          <w:smallCaps/>
           <w:noProof/>
+          <w:color w:val="4F81BD" w:themeColor="accent1"/>
+          <w:spacing w:val="5"/>
         </w:rPr>
         <w:lastRenderedPageBreak/>
         <w:drawing>
-          <wp:inline distT="0" distB="0" distL="0" distR="0" wp14:anchorId="3E0E5F0E" wp14:editId="48616DD5">
-            <wp:extent cx="5943600" cy="4829175"/>
-            <wp:effectExtent l="0" t="0" r="0" b="9525"/>
-            <wp:docPr id="3" name="Hình ảnh 1" descr="Tạo hình cắt từ Màn hình"/>
+          <wp:inline distT="0" distB="0" distL="0" distR="0">
+            <wp:extent cx="5677692" cy="4877481"/>
+            <wp:effectExtent l="0" t="0" r="0" b="0"/>
+            <wp:docPr id="4" name="Hình ảnh 4" descr="Tạo hình cắt từ Màn hình"/>
             <wp:cNvGraphicFramePr>
               <a:graphicFrameLocks xmlns:a="http://schemas.openxmlformats.org/drawingml/2006/main" noChangeAspect="1"/>
             </wp:cNvGraphicFramePr>
@@ -5603,7 +5606,7 @@
               <a:graphicData uri="http://schemas.openxmlformats.org/drawingml/2006/picture">
                 <pic:pic xmlns:pic="http://schemas.openxmlformats.org/drawingml/2006/picture">
                   <pic:nvPicPr>
-                    <pic:cNvPr id="1" name="FDC96F.tmp"/>
+                    <pic:cNvPr id="4" name="5BC19A9.tmp"/>
                     <pic:cNvPicPr/>
                   </pic:nvPicPr>
                   <pic:blipFill>
@@ -5621,7 +5624,7 @@
                   <pic:spPr>
                     <a:xfrm>
                       <a:off x="0" y="0"/>
-                      <a:ext cx="5943600" cy="4829175"/>
+                      <a:ext cx="5677692" cy="4877481"/>
                     </a:xfrm>
                     <a:prstGeom prst="rect">
                       <a:avLst/>
@@ -6272,6 +6275,14 @@
                 <w:szCs w:val="26"/>
               </w:rPr>
             </w:pPr>
+            <w:r>
+              <w:rPr>
+                <w:noProof/>
+                <w:sz w:val="26"/>
+                <w:szCs w:val="26"/>
+              </w:rPr>
+              <w:t>Không có</w:t>
+            </w:r>
           </w:p>
         </w:tc>
         <w:tc>
@@ -6296,6 +6307,16 @@
                 <w:szCs w:val="26"/>
               </w:rPr>
             </w:pPr>
+            <w:r>
+              <w:rPr>
+                <w:noProof/>
+                <w:sz w:val="26"/>
+                <w:szCs w:val="26"/>
+              </w:rPr>
+              <w:t>Không có</w:t>
+            </w:r>
+            <w:bookmarkStart w:id="0" w:name="_GoBack"/>
+            <w:bookmarkEnd w:id="0"/>
           </w:p>
         </w:tc>
       </w:tr>
@@ -6773,7 +6794,15 @@
                 <w:sz w:val="26"/>
                 <w:szCs w:val="26"/>
               </w:rPr>
-              <w:t>[ [ [R1]</w:t>
+              <w:t xml:space="preserve"> </w:t>
+            </w:r>
+            <w:r>
+              <w:rPr>
+                <w:noProof/>
+                <w:sz w:val="26"/>
+                <w:szCs w:val="26"/>
+              </w:rPr>
+              <w:t>[R1]</w:t>
             </w:r>
           </w:p>
         </w:tc>
@@ -10742,7 +10771,15 @@
                 <w:sz w:val="26"/>
                 <w:szCs w:val="26"/>
               </w:rPr>
-              <w:t>[ [UCCN-0</w:t>
+              <w:t xml:space="preserve"> </w:t>
+            </w:r>
+            <w:r>
+              <w:rPr>
+                <w:noProof/>
+                <w:sz w:val="26"/>
+                <w:szCs w:val="26"/>
+              </w:rPr>
+              <w:t>[UCCN-0</w:t>
             </w:r>
             <w:r>
               <w:rPr>
@@ -13832,12 +13869,12 @@
           <w:numId w:val="0"/>
         </w:numPr>
         <w:rPr>
-          <w:rStyle w:val="IntenseReference"/>
+          <w:rStyle w:val="ThamchiuNhnmnh"/>
         </w:rPr>
       </w:pPr>
       <w:r>
         <w:rPr>
-          <w:rStyle w:val="IntenseReference"/>
+          <w:rStyle w:val="ThamchiuNhnmnh"/>
         </w:rPr>
         <w:t xml:space="preserve">Báo cáo </w:t>
       </w:r>
@@ -13850,7 +13887,7 @@
           <w:numId w:val="0"/>
         </w:numPr>
         <w:rPr>
-          <w:rStyle w:val="IntenseReference"/>
+          <w:rStyle w:val="ThamchiuNhnmnh"/>
         </w:rPr>
       </w:pPr>
       <w:r>
@@ -15895,7 +15932,7 @@
           <w:numId w:val="0"/>
         </w:numPr>
         <w:rPr>
-          <w:rStyle w:val="IntenseReference"/>
+          <w:rStyle w:val="ThamchiuNhnmnh"/>
         </w:rPr>
       </w:pPr>
     </w:p>
@@ -15912,7 +15949,7 @@
 </file>
 
 <file path=word/numbering.xml><?xml version="1.0" encoding="utf-8"?>
-<w:numbering xmlns:wpc="http://schemas.microsoft.com/office/word/2010/wordprocessingCanvas" xmlns:mc="http://schemas.openxmlformats.org/markup-compatibility/2006" xmlns:o="urn:schemas-microsoft-com:office:office" xmlns:r="http://schemas.openxmlformats.org/officeDocument/2006/relationships" xmlns:m="http://schemas.openxmlformats.org/officeDocument/2006/math" xmlns:v="urn:schemas-microsoft-com:vml" xmlns:wp14="http://schemas.microsoft.com/office/word/2010/wordprocessingDrawing" xmlns:wp="http://schemas.openxmlformats.org/drawingml/2006/wordprocessingDrawing" xmlns:w10="urn:schemas-microsoft-com:office:word" xmlns:w="http://schemas.openxmlformats.org/wordprocessingml/2006/main" xmlns:w14="http://schemas.microsoft.com/office/word/2010/wordml" xmlns:w15="http://schemas.microsoft.com/office/word/2012/wordml" xmlns:wpg="http://schemas.microsoft.com/office/word/2010/wordprocessingGroup" xmlns:wpi="http://schemas.microsoft.com/office/word/2010/wordprocessingInk" xmlns:wne="http://schemas.microsoft.com/office/word/2006/wordml" xmlns:wps="http://schemas.microsoft.com/office/word/2010/wordprocessingShape" mc:Ignorable="w14 w15 wp14">
+<w:numbering xmlns:wpc="http://schemas.microsoft.com/office/word/2010/wordprocessingCanvas" xmlns:cx="http://schemas.microsoft.com/office/drawing/2014/chartex" xmlns:cx1="http://schemas.microsoft.com/office/drawing/2015/9/8/chartex" xmlns:cx2="http://schemas.microsoft.com/office/drawing/2015/10/21/chartex" xmlns:cx3="http://schemas.microsoft.com/office/drawing/2016/5/9/chartex" xmlns:cx4="http://schemas.microsoft.com/office/drawing/2016/5/10/chartex" xmlns:cx5="http://schemas.microsoft.com/office/drawing/2016/5/11/chartex" xmlns:cx6="http://schemas.microsoft.com/office/drawing/2016/5/12/chartex" xmlns:cx7="http://schemas.microsoft.com/office/drawing/2016/5/13/chartex" xmlns:cx8="http://schemas.microsoft.com/office/drawing/2016/5/14/chartex" xmlns:mc="http://schemas.openxmlformats.org/markup-compatibility/2006" xmlns:aink="http://schemas.microsoft.com/office/drawing/2016/ink" xmlns:am3d="http://schemas.microsoft.com/office/drawing/2017/model3d" xmlns:o="urn:schemas-microsoft-com:office:office" xmlns:r="http://schemas.openxmlformats.org/officeDocument/2006/relationships" xmlns:m="http://schemas.openxmlformats.org/officeDocument/2006/math" xmlns:v="urn:schemas-microsoft-com:vml" xmlns:wp14="http://schemas.microsoft.com/office/word/2010/wordprocessingDrawing" xmlns:wp="http://schemas.openxmlformats.org/drawingml/2006/wordprocessingDrawing" xmlns:w10="urn:schemas-microsoft-com:office:word" xmlns:w="http://schemas.openxmlformats.org/wordprocessingml/2006/main" xmlns:w14="http://schemas.microsoft.com/office/word/2010/wordml" xmlns:w15="http://schemas.microsoft.com/office/word/2012/wordml" xmlns:w16cid="http://schemas.microsoft.com/office/word/2016/wordml/cid" xmlns:w16se="http://schemas.microsoft.com/office/word/2015/wordml/symex" xmlns:wpg="http://schemas.microsoft.com/office/word/2010/wordprocessingGroup" xmlns:wpi="http://schemas.microsoft.com/office/word/2010/wordprocessingInk" xmlns:wne="http://schemas.microsoft.com/office/word/2006/wordml" xmlns:wps="http://schemas.microsoft.com/office/word/2010/wordprocessingShape" mc:Ignorable="w14 w15 w16se w16cid wp14">
   <w:abstractNum w:abstractNumId="0" w15:restartNumberingAfterBreak="0">
     <w:nsid w:val="03A213BE"/>
     <w:multiLevelType w:val="hybridMultilevel"/>
@@ -16032,7 +16069,7 @@
     <w:lvl w:ilvl="0">
       <w:start w:val="1"/>
       <w:numFmt w:val="upperRoman"/>
-      <w:pStyle w:val="Heading1"/>
+      <w:pStyle w:val="u1"/>
       <w:lvlText w:val="Article %1."/>
       <w:lvlJc w:val="left"/>
       <w:pPr>
@@ -16042,7 +16079,7 @@
     <w:lvl w:ilvl="1">
       <w:start w:val="1"/>
       <w:numFmt w:val="decimalZero"/>
-      <w:pStyle w:val="Heading2"/>
+      <w:pStyle w:val="u2"/>
       <w:isLgl/>
       <w:lvlText w:val="Section %1.%2"/>
       <w:lvlJc w:val="left"/>
@@ -16053,7 +16090,7 @@
     <w:lvl w:ilvl="2">
       <w:start w:val="1"/>
       <w:numFmt w:val="lowerLetter"/>
-      <w:pStyle w:val="Heading3"/>
+      <w:pStyle w:val="u3"/>
       <w:lvlText w:val="(%3)"/>
       <w:lvlJc w:val="left"/>
       <w:pPr>
@@ -16063,7 +16100,7 @@
     <w:lvl w:ilvl="3">
       <w:start w:val="1"/>
       <w:numFmt w:val="lowerRoman"/>
-      <w:pStyle w:val="Heading4"/>
+      <w:pStyle w:val="u4"/>
       <w:lvlText w:val="(%4)"/>
       <w:lvlJc w:val="right"/>
       <w:pPr>
@@ -16073,7 +16110,7 @@
     <w:lvl w:ilvl="4">
       <w:start w:val="1"/>
       <w:numFmt w:val="decimal"/>
-      <w:pStyle w:val="Heading5"/>
+      <w:pStyle w:val="u5"/>
       <w:lvlText w:val="%5)"/>
       <w:lvlJc w:val="left"/>
       <w:pPr>
@@ -16083,7 +16120,7 @@
     <w:lvl w:ilvl="5">
       <w:start w:val="1"/>
       <w:numFmt w:val="lowerLetter"/>
-      <w:pStyle w:val="Heading6"/>
+      <w:pStyle w:val="u6"/>
       <w:lvlText w:val="%6)"/>
       <w:lvlJc w:val="left"/>
       <w:pPr>
@@ -16093,7 +16130,7 @@
     <w:lvl w:ilvl="6">
       <w:start w:val="1"/>
       <w:numFmt w:val="lowerRoman"/>
-      <w:pStyle w:val="Heading7"/>
+      <w:pStyle w:val="u7"/>
       <w:lvlText w:val="%7)"/>
       <w:lvlJc w:val="right"/>
       <w:pPr>
@@ -16103,7 +16140,7 @@
     <w:lvl w:ilvl="7">
       <w:start w:val="1"/>
       <w:numFmt w:val="lowerLetter"/>
-      <w:pStyle w:val="Heading8"/>
+      <w:pStyle w:val="u8"/>
       <w:lvlText w:val="%8."/>
       <w:lvlJc w:val="left"/>
       <w:pPr>
@@ -16113,7 +16150,7 @@
     <w:lvl w:ilvl="8">
       <w:start w:val="1"/>
       <w:numFmt w:val="lowerRoman"/>
-      <w:pStyle w:val="Heading9"/>
+      <w:pStyle w:val="u9"/>
       <w:lvlText w:val="%9."/>
       <w:lvlJc w:val="right"/>
       <w:pPr>
@@ -18987,7 +19024,7 @@
 </file>
 
 <file path=word/styles.xml><?xml version="1.0" encoding="utf-8"?>
-<w:styles xmlns:mc="http://schemas.openxmlformats.org/markup-compatibility/2006" xmlns:r="http://schemas.openxmlformats.org/officeDocument/2006/relationships" xmlns:w="http://schemas.openxmlformats.org/wordprocessingml/2006/main" xmlns:w14="http://schemas.microsoft.com/office/word/2010/wordml" xmlns:w15="http://schemas.microsoft.com/office/word/2012/wordml" mc:Ignorable="w14 w15">
+<w:styles xmlns:mc="http://schemas.openxmlformats.org/markup-compatibility/2006" xmlns:r="http://schemas.openxmlformats.org/officeDocument/2006/relationships" xmlns:w="http://schemas.openxmlformats.org/wordprocessingml/2006/main" xmlns:w14="http://schemas.microsoft.com/office/word/2010/wordml" xmlns:w15="http://schemas.microsoft.com/office/word/2012/wordml" xmlns:w16cid="http://schemas.microsoft.com/office/word/2016/wordml/cid" xmlns:w16se="http://schemas.microsoft.com/office/word/2015/wordml/symex" mc:Ignorable="w14 w15 w16se w16cid">
   <w:docDefaults>
     <w:rPrDefault>
       <w:rPr>
@@ -19004,7 +19041,7 @@
       </w:pPr>
     </w:pPrDefault>
   </w:docDefaults>
-  <w:latentStyles w:defLockedState="0" w:defUIPriority="99" w:defSemiHidden="0" w:defUnhideWhenUsed="0" w:defQFormat="0" w:count="371">
+  <w:latentStyles w:defLockedState="0" w:defUIPriority="99" w:defSemiHidden="0" w:defUnhideWhenUsed="0" w:defQFormat="0" w:count="375">
     <w:lsdException w:name="Normal" w:uiPriority="0" w:qFormat="1"/>
     <w:lsdException w:name="heading 1" w:uiPriority="9" w:qFormat="1"/>
     <w:lsdException w:name="heading 2" w:semiHidden="1" w:uiPriority="9" w:unhideWhenUsed="1" w:qFormat="1"/>
@@ -19110,7 +19147,6 @@
     <w:lsdException w:name="HTML Sample" w:semiHidden="1" w:unhideWhenUsed="1"/>
     <w:lsdException w:name="HTML Typewriter" w:semiHidden="1" w:unhideWhenUsed="1"/>
     <w:lsdException w:name="HTML Variable" w:semiHidden="1" w:unhideWhenUsed="1"/>
-    <w:lsdException w:name="Normal Table" w:semiHidden="1" w:unhideWhenUsed="1"/>
     <w:lsdException w:name="annotation subject" w:semiHidden="1" w:unhideWhenUsed="1"/>
     <w:lsdException w:name="No List" w:semiHidden="1" w:unhideWhenUsed="1"/>
     <w:lsdException w:name="Outline List 1" w:semiHidden="1" w:unhideWhenUsed="1"/>
@@ -19154,10 +19190,8 @@
     <w:lsdException w:name="Table Elegant" w:semiHidden="1" w:unhideWhenUsed="1"/>
     <w:lsdException w:name="Table Professional" w:semiHidden="1" w:unhideWhenUsed="1"/>
     <w:lsdException w:name="Table Subtle 1" w:semiHidden="1" w:unhideWhenUsed="1"/>
-    <w:lsdException w:name="Table Subtle 2" w:semiHidden="1" w:unhideWhenUsed="1"/>
     <w:lsdException w:name="Table Web 1" w:semiHidden="1" w:unhideWhenUsed="1"/>
     <w:lsdException w:name="Table Web 2" w:semiHidden="1" w:unhideWhenUsed="1"/>
-    <w:lsdException w:name="Table Web 3" w:semiHidden="1" w:unhideWhenUsed="1"/>
     <w:lsdException w:name="Balloon Text" w:semiHidden="1" w:unhideWhenUsed="1"/>
     <w:lsdException w:name="Table Grid" w:uiPriority="59"/>
     <w:lsdException w:name="Table Theme" w:semiHidden="1" w:unhideWhenUsed="1"/>
@@ -19376,16 +19410,20 @@
     <w:lsdException w:name="List Table 5 Dark Accent 6" w:uiPriority="50"/>
     <w:lsdException w:name="List Table 6 Colorful Accent 6" w:uiPriority="51"/>
     <w:lsdException w:name="List Table 7 Colorful Accent 6" w:uiPriority="52"/>
+    <w:lsdException w:name="Mention" w:semiHidden="1" w:unhideWhenUsed="1"/>
+    <w:lsdException w:name="Smart Hyperlink" w:semiHidden="1" w:unhideWhenUsed="1"/>
+    <w:lsdException w:name="Hashtag" w:semiHidden="1" w:unhideWhenUsed="1"/>
+    <w:lsdException w:name="Unresolved Mention" w:semiHidden="1" w:unhideWhenUsed="1"/>
   </w:latentStyles>
-  <w:style w:type="paragraph" w:default="1" w:styleId="Normal">
+  <w:style w:type="paragraph" w:default="1" w:styleId="Binhthng">
     <w:name w:val="Normal"/>
     <w:qFormat/>
   </w:style>
-  <w:style w:type="paragraph" w:styleId="Heading1">
+  <w:style w:type="paragraph" w:styleId="u1">
     <w:name w:val="heading 1"/>
-    <w:basedOn w:val="Normal"/>
-    <w:next w:val="Normal"/>
-    <w:link w:val="Heading1Char"/>
+    <w:basedOn w:val="Binhthng"/>
+    <w:next w:val="Binhthng"/>
+    <w:link w:val="u1Char"/>
     <w:uiPriority w:val="9"/>
     <w:qFormat/>
     <w:rsid w:val="00A854C4"/>
@@ -19407,11 +19445,11 @@
       <w:szCs w:val="28"/>
     </w:rPr>
   </w:style>
-  <w:style w:type="paragraph" w:styleId="Heading2">
+  <w:style w:type="paragraph" w:styleId="u2">
     <w:name w:val="heading 2"/>
-    <w:basedOn w:val="Normal"/>
-    <w:next w:val="Normal"/>
-    <w:link w:val="Heading2Char"/>
+    <w:basedOn w:val="Binhthng"/>
+    <w:next w:val="Binhthng"/>
+    <w:link w:val="u2Char"/>
     <w:uiPriority w:val="9"/>
     <w:unhideWhenUsed/>
     <w:qFormat/>
@@ -19435,11 +19473,11 @@
       <w:szCs w:val="26"/>
     </w:rPr>
   </w:style>
-  <w:style w:type="paragraph" w:styleId="Heading3">
+  <w:style w:type="paragraph" w:styleId="u3">
     <w:name w:val="heading 3"/>
-    <w:basedOn w:val="Normal"/>
-    <w:next w:val="Normal"/>
-    <w:link w:val="Heading3Char"/>
+    <w:basedOn w:val="Binhthng"/>
+    <w:next w:val="Binhthng"/>
+    <w:link w:val="u3Char"/>
     <w:uiPriority w:val="9"/>
     <w:semiHidden/>
     <w:unhideWhenUsed/>
@@ -19462,11 +19500,11 @@
       <w:color w:val="4F81BD" w:themeColor="accent1"/>
     </w:rPr>
   </w:style>
-  <w:style w:type="paragraph" w:styleId="Heading4">
+  <w:style w:type="paragraph" w:styleId="u4">
     <w:name w:val="heading 4"/>
-    <w:basedOn w:val="Normal"/>
-    <w:next w:val="Normal"/>
-    <w:link w:val="Heading4Char"/>
+    <w:basedOn w:val="Binhthng"/>
+    <w:next w:val="Binhthng"/>
+    <w:link w:val="u4Char"/>
     <w:uiPriority w:val="9"/>
     <w:semiHidden/>
     <w:unhideWhenUsed/>
@@ -19491,11 +19529,11 @@
       <w:color w:val="4F81BD" w:themeColor="accent1"/>
     </w:rPr>
   </w:style>
-  <w:style w:type="paragraph" w:styleId="Heading5">
+  <w:style w:type="paragraph" w:styleId="u5">
     <w:name w:val="heading 5"/>
-    <w:basedOn w:val="Normal"/>
-    <w:next w:val="Normal"/>
-    <w:link w:val="Heading5Char"/>
+    <w:basedOn w:val="Binhthng"/>
+    <w:next w:val="Binhthng"/>
+    <w:link w:val="u5Char"/>
     <w:uiPriority w:val="9"/>
     <w:semiHidden/>
     <w:unhideWhenUsed/>
@@ -19516,11 +19554,11 @@
       <w:color w:val="243F60" w:themeColor="accent1" w:themeShade="7F"/>
     </w:rPr>
   </w:style>
-  <w:style w:type="paragraph" w:styleId="Heading6">
+  <w:style w:type="paragraph" w:styleId="u6">
     <w:name w:val="heading 6"/>
-    <w:basedOn w:val="Normal"/>
-    <w:next w:val="Normal"/>
-    <w:link w:val="Heading6Char"/>
+    <w:basedOn w:val="Binhthng"/>
+    <w:next w:val="Binhthng"/>
+    <w:link w:val="u6Char"/>
     <w:uiPriority w:val="9"/>
     <w:semiHidden/>
     <w:unhideWhenUsed/>
@@ -19543,11 +19581,11 @@
       <w:color w:val="243F60" w:themeColor="accent1" w:themeShade="7F"/>
     </w:rPr>
   </w:style>
-  <w:style w:type="paragraph" w:styleId="Heading7">
+  <w:style w:type="paragraph" w:styleId="u7">
     <w:name w:val="heading 7"/>
-    <w:basedOn w:val="Normal"/>
-    <w:next w:val="Normal"/>
-    <w:link w:val="Heading7Char"/>
+    <w:basedOn w:val="Binhthng"/>
+    <w:next w:val="Binhthng"/>
+    <w:link w:val="u7Char"/>
     <w:uiPriority w:val="9"/>
     <w:semiHidden/>
     <w:unhideWhenUsed/>
@@ -19570,11 +19608,11 @@
       <w:color w:val="404040" w:themeColor="text1" w:themeTint="BF"/>
     </w:rPr>
   </w:style>
-  <w:style w:type="paragraph" w:styleId="Heading8">
+  <w:style w:type="paragraph" w:styleId="u8">
     <w:name w:val="heading 8"/>
-    <w:basedOn w:val="Normal"/>
-    <w:next w:val="Normal"/>
-    <w:link w:val="Heading8Char"/>
+    <w:basedOn w:val="Binhthng"/>
+    <w:next w:val="Binhthng"/>
+    <w:link w:val="u8Char"/>
     <w:uiPriority w:val="9"/>
     <w:semiHidden/>
     <w:unhideWhenUsed/>
@@ -19597,11 +19635,11 @@
       <w:szCs w:val="20"/>
     </w:rPr>
   </w:style>
-  <w:style w:type="paragraph" w:styleId="Heading9">
+  <w:style w:type="paragraph" w:styleId="u9">
     <w:name w:val="heading 9"/>
-    <w:basedOn w:val="Normal"/>
-    <w:next w:val="Normal"/>
-    <w:link w:val="Heading9Char"/>
+    <w:basedOn w:val="Binhthng"/>
+    <w:next w:val="Binhthng"/>
+    <w:link w:val="u9Char"/>
     <w:uiPriority w:val="9"/>
     <w:semiHidden/>
     <w:unhideWhenUsed/>
@@ -19626,13 +19664,13 @@
       <w:szCs w:val="20"/>
     </w:rPr>
   </w:style>
-  <w:style w:type="character" w:default="1" w:styleId="DefaultParagraphFont">
+  <w:style w:type="character" w:default="1" w:styleId="Phngmcinhcuaoanvn">
     <w:name w:val="Default Paragraph Font"/>
     <w:uiPriority w:val="1"/>
     <w:semiHidden/>
     <w:unhideWhenUsed/>
   </w:style>
-  <w:style w:type="table" w:default="1" w:styleId="TableNormal">
+  <w:style w:type="table" w:default="1" w:styleId="BangThngthng">
     <w:name w:val="Normal Table"/>
     <w:uiPriority w:val="99"/>
     <w:semiHidden/>
@@ -19647,17 +19685,17 @@
       </w:tblCellMar>
     </w:tblPr>
   </w:style>
-  <w:style w:type="numbering" w:default="1" w:styleId="NoList">
+  <w:style w:type="numbering" w:default="1" w:styleId="Khngco">
     <w:name w:val="No List"/>
     <w:uiPriority w:val="99"/>
     <w:semiHidden/>
     <w:unhideWhenUsed/>
   </w:style>
-  <w:style w:type="paragraph" w:styleId="Title">
+  <w:style w:type="paragraph" w:styleId="Tiu">
     <w:name w:val="Title"/>
-    <w:basedOn w:val="Normal"/>
-    <w:next w:val="Normal"/>
-    <w:link w:val="TitleChar"/>
+    <w:basedOn w:val="Binhthng"/>
+    <w:next w:val="Binhthng"/>
+    <w:link w:val="TiuChar"/>
     <w:uiPriority w:val="10"/>
     <w:qFormat/>
     <w:rsid w:val="00AF7766"/>
@@ -19678,10 +19716,10 @@
       <w:lang w:eastAsia="ja-JP"/>
     </w:rPr>
   </w:style>
-  <w:style w:type="character" w:customStyle="1" w:styleId="TitleChar">
-    <w:name w:val="Title Char"/>
-    <w:basedOn w:val="DefaultParagraphFont"/>
-    <w:link w:val="Title"/>
+  <w:style w:type="character" w:customStyle="1" w:styleId="TiuChar">
+    <w:name w:val="Tiêu đề Char"/>
+    <w:basedOn w:val="Phngmcinhcuaoanvn"/>
+    <w:link w:val="Tiu"/>
     <w:uiPriority w:val="10"/>
     <w:rsid w:val="00AF7766"/>
     <w:rPr>
@@ -19694,11 +19732,11 @@
       <w:lang w:eastAsia="ja-JP"/>
     </w:rPr>
   </w:style>
-  <w:style w:type="paragraph" w:styleId="Subtitle">
+  <w:style w:type="paragraph" w:styleId="Tiuphu">
     <w:name w:val="Subtitle"/>
-    <w:basedOn w:val="Normal"/>
-    <w:next w:val="Normal"/>
-    <w:link w:val="SubtitleChar"/>
+    <w:basedOn w:val="Binhthng"/>
+    <w:next w:val="Binhthng"/>
+    <w:link w:val="TiuphuChar"/>
     <w:uiPriority w:val="11"/>
     <w:qFormat/>
     <w:rsid w:val="00AF7766"/>
@@ -19719,10 +19757,10 @@
       <w:lang w:eastAsia="ja-JP"/>
     </w:rPr>
   </w:style>
-  <w:style w:type="character" w:customStyle="1" w:styleId="SubtitleChar">
-    <w:name w:val="Subtitle Char"/>
-    <w:basedOn w:val="DefaultParagraphFont"/>
-    <w:link w:val="Subtitle"/>
+  <w:style w:type="character" w:customStyle="1" w:styleId="TiuphuChar">
+    <w:name w:val="Tiêu đề phụ Char"/>
+    <w:basedOn w:val="Phngmcinhcuaoanvn"/>
+    <w:link w:val="Tiuphu"/>
     <w:uiPriority w:val="11"/>
     <w:rsid w:val="00AF7766"/>
     <w:rPr>
@@ -19736,10 +19774,10 @@
       <w:lang w:eastAsia="ja-JP"/>
     </w:rPr>
   </w:style>
-  <w:style w:type="paragraph" w:styleId="BalloonText">
+  <w:style w:type="paragraph" w:styleId="Bongchuthich">
     <w:name w:val="Balloon Text"/>
-    <w:basedOn w:val="Normal"/>
-    <w:link w:val="BalloonTextChar"/>
+    <w:basedOn w:val="Binhthng"/>
+    <w:link w:val="BongchuthichChar"/>
     <w:uiPriority w:val="99"/>
     <w:semiHidden/>
     <w:unhideWhenUsed/>
@@ -19753,10 +19791,10 @@
       <w:szCs w:val="16"/>
     </w:rPr>
   </w:style>
-  <w:style w:type="character" w:customStyle="1" w:styleId="BalloonTextChar">
-    <w:name w:val="Balloon Text Char"/>
-    <w:basedOn w:val="DefaultParagraphFont"/>
-    <w:link w:val="BalloonText"/>
+  <w:style w:type="character" w:customStyle="1" w:styleId="BongchuthichChar">
+    <w:name w:val="Bóng chú thích Char"/>
+    <w:basedOn w:val="Phngmcinhcuaoanvn"/>
+    <w:link w:val="Bongchuthich"/>
     <w:uiPriority w:val="99"/>
     <w:semiHidden/>
     <w:rsid w:val="00AF7766"/>
@@ -19766,9 +19804,9 @@
       <w:szCs w:val="16"/>
     </w:rPr>
   </w:style>
-  <w:style w:type="paragraph" w:styleId="NoSpacing">
+  <w:style w:type="paragraph" w:styleId="KhngDncch">
     <w:name w:val="No Spacing"/>
-    <w:link w:val="NoSpacingChar"/>
+    <w:link w:val="KhngDncchChar"/>
     <w:uiPriority w:val="1"/>
     <w:qFormat/>
     <w:rsid w:val="00990E65"/>
@@ -19780,10 +19818,10 @@
       <w:lang w:eastAsia="ja-JP"/>
     </w:rPr>
   </w:style>
-  <w:style w:type="character" w:customStyle="1" w:styleId="NoSpacingChar">
-    <w:name w:val="No Spacing Char"/>
-    <w:basedOn w:val="DefaultParagraphFont"/>
-    <w:link w:val="NoSpacing"/>
+  <w:style w:type="character" w:customStyle="1" w:styleId="KhngDncchChar">
+    <w:name w:val="Không Dãn cách Char"/>
+    <w:basedOn w:val="Phngmcinhcuaoanvn"/>
+    <w:link w:val="KhngDncch"/>
     <w:uiPriority w:val="1"/>
     <w:rsid w:val="00990E65"/>
     <w:rPr>
@@ -19791,10 +19829,10 @@
       <w:lang w:eastAsia="ja-JP"/>
     </w:rPr>
   </w:style>
-  <w:style w:type="paragraph" w:styleId="ListParagraph">
+  <w:style w:type="paragraph" w:styleId="oancuaDanhsach">
     <w:name w:val="List Paragraph"/>
-    <w:basedOn w:val="Normal"/>
-    <w:link w:val="ListParagraphChar"/>
+    <w:basedOn w:val="Binhthng"/>
+    <w:link w:val="oancuaDanhsachChar"/>
     <w:uiPriority w:val="34"/>
     <w:qFormat/>
     <w:rsid w:val="00990E65"/>
@@ -19805,7 +19843,7 @@
   </w:style>
   <w:style w:type="paragraph" w:customStyle="1" w:styleId="Title1">
     <w:name w:val="Title 1"/>
-    <w:basedOn w:val="ListParagraph"/>
+    <w:basedOn w:val="oancuaDanhsach"/>
     <w:link w:val="Title1Char"/>
     <w:autoRedefine/>
     <w:rsid w:val="008F333B"/>
@@ -19824,7 +19862,7 @@
   </w:style>
   <w:style w:type="paragraph" w:customStyle="1" w:styleId="Paragrap">
     <w:name w:val="Paragrap"/>
-    <w:basedOn w:val="Normal"/>
+    <w:basedOn w:val="Binhthng"/>
     <w:link w:val="ParagrapChar"/>
     <w:qFormat/>
     <w:rsid w:val="00990E65"/>
@@ -19839,16 +19877,16 @@
       <w:szCs w:val="26"/>
     </w:rPr>
   </w:style>
-  <w:style w:type="character" w:customStyle="1" w:styleId="ListParagraphChar">
-    <w:name w:val="List Paragraph Char"/>
-    <w:basedOn w:val="DefaultParagraphFont"/>
-    <w:link w:val="ListParagraph"/>
+  <w:style w:type="character" w:customStyle="1" w:styleId="oancuaDanhsachChar">
+    <w:name w:val="Đoạn của Danh sách Char"/>
+    <w:basedOn w:val="Phngmcinhcuaoanvn"/>
+    <w:link w:val="oancuaDanhsach"/>
     <w:uiPriority w:val="34"/>
     <w:rsid w:val="00990E65"/>
   </w:style>
   <w:style w:type="character" w:customStyle="1" w:styleId="Title1Char">
     <w:name w:val="Title 1 Char"/>
-    <w:basedOn w:val="ListParagraphChar"/>
+    <w:basedOn w:val="oancuaDanhsachChar"/>
     <w:link w:val="Title1"/>
     <w:rsid w:val="008F333B"/>
     <w:rPr>
@@ -19859,9 +19897,9 @@
       <w:szCs w:val="28"/>
     </w:rPr>
   </w:style>
-  <w:style w:type="table" w:styleId="TableGrid">
+  <w:style w:type="table" w:styleId="LiBang">
     <w:name w:val="Table Grid"/>
-    <w:basedOn w:val="TableNormal"/>
+    <w:basedOn w:val="BangThngthng"/>
     <w:uiPriority w:val="59"/>
     <w:rsid w:val="003141E2"/>
     <w:pPr>
@@ -19880,7 +19918,7 @@
   </w:style>
   <w:style w:type="character" w:customStyle="1" w:styleId="ParagrapChar">
     <w:name w:val="Paragrap Char"/>
-    <w:basedOn w:val="DefaultParagraphFont"/>
+    <w:basedOn w:val="Phngmcinhcuaoanvn"/>
     <w:link w:val="Paragrap"/>
     <w:rsid w:val="00990E65"/>
     <w:rPr>
@@ -19952,10 +19990,10 @@
       <w:szCs w:val="24"/>
     </w:rPr>
   </w:style>
-  <w:style w:type="character" w:customStyle="1" w:styleId="Heading1Char">
-    <w:name w:val="Heading 1 Char"/>
-    <w:basedOn w:val="DefaultParagraphFont"/>
-    <w:link w:val="Heading1"/>
+  <w:style w:type="character" w:customStyle="1" w:styleId="u1Char">
+    <w:name w:val="Đầu đề 1 Char"/>
+    <w:basedOn w:val="Phngmcinhcuaoanvn"/>
+    <w:link w:val="u1"/>
     <w:uiPriority w:val="9"/>
     <w:rsid w:val="00A854C4"/>
     <w:rPr>
@@ -19978,10 +20016,10 @@
       <w:szCs w:val="26"/>
     </w:rPr>
   </w:style>
-  <w:style w:type="character" w:customStyle="1" w:styleId="Heading2Char">
-    <w:name w:val="Heading 2 Char"/>
-    <w:basedOn w:val="DefaultParagraphFont"/>
-    <w:link w:val="Heading2"/>
+  <w:style w:type="character" w:customStyle="1" w:styleId="u2Char">
+    <w:name w:val="Đầu đề 2 Char"/>
+    <w:basedOn w:val="Phngmcinhcuaoanvn"/>
+    <w:link w:val="u2"/>
     <w:uiPriority w:val="9"/>
     <w:rsid w:val="00715417"/>
     <w:rPr>
@@ -19993,10 +20031,10 @@
       <w:szCs w:val="26"/>
     </w:rPr>
   </w:style>
-  <w:style w:type="character" w:customStyle="1" w:styleId="Heading3Char">
-    <w:name w:val="Heading 3 Char"/>
-    <w:basedOn w:val="DefaultParagraphFont"/>
-    <w:link w:val="Heading3"/>
+  <w:style w:type="character" w:customStyle="1" w:styleId="u3Char">
+    <w:name w:val="Đầu đề 3 Char"/>
+    <w:basedOn w:val="Phngmcinhcuaoanvn"/>
+    <w:link w:val="u3"/>
     <w:uiPriority w:val="9"/>
     <w:semiHidden/>
     <w:rsid w:val="00715417"/>
@@ -20007,10 +20045,10 @@
       <w:color w:val="4F81BD" w:themeColor="accent1"/>
     </w:rPr>
   </w:style>
-  <w:style w:type="character" w:customStyle="1" w:styleId="Heading4Char">
-    <w:name w:val="Heading 4 Char"/>
-    <w:basedOn w:val="DefaultParagraphFont"/>
-    <w:link w:val="Heading4"/>
+  <w:style w:type="character" w:customStyle="1" w:styleId="u4Char">
+    <w:name w:val="Đầu đề 4 Char"/>
+    <w:basedOn w:val="Phngmcinhcuaoanvn"/>
+    <w:link w:val="u4"/>
     <w:uiPriority w:val="9"/>
     <w:semiHidden/>
     <w:rsid w:val="00715417"/>
@@ -20023,10 +20061,10 @@
       <w:color w:val="4F81BD" w:themeColor="accent1"/>
     </w:rPr>
   </w:style>
-  <w:style w:type="character" w:customStyle="1" w:styleId="Heading5Char">
-    <w:name w:val="Heading 5 Char"/>
-    <w:basedOn w:val="DefaultParagraphFont"/>
-    <w:link w:val="Heading5"/>
+  <w:style w:type="character" w:customStyle="1" w:styleId="u5Char">
+    <w:name w:val="Đầu đề 5 Char"/>
+    <w:basedOn w:val="Phngmcinhcuaoanvn"/>
+    <w:link w:val="u5"/>
     <w:uiPriority w:val="9"/>
     <w:semiHidden/>
     <w:rsid w:val="00715417"/>
@@ -20035,10 +20073,10 @@
       <w:color w:val="243F60" w:themeColor="accent1" w:themeShade="7F"/>
     </w:rPr>
   </w:style>
-  <w:style w:type="character" w:customStyle="1" w:styleId="Heading6Char">
-    <w:name w:val="Heading 6 Char"/>
-    <w:basedOn w:val="DefaultParagraphFont"/>
-    <w:link w:val="Heading6"/>
+  <w:style w:type="character" w:customStyle="1" w:styleId="u6Char">
+    <w:name w:val="Đầu đề 6 Char"/>
+    <w:basedOn w:val="Phngmcinhcuaoanvn"/>
+    <w:link w:val="u6"/>
     <w:uiPriority w:val="9"/>
     <w:semiHidden/>
     <w:rsid w:val="00715417"/>
@@ -20049,10 +20087,10 @@
       <w:color w:val="243F60" w:themeColor="accent1" w:themeShade="7F"/>
     </w:rPr>
   </w:style>
-  <w:style w:type="character" w:customStyle="1" w:styleId="Heading7Char">
-    <w:name w:val="Heading 7 Char"/>
-    <w:basedOn w:val="DefaultParagraphFont"/>
-    <w:link w:val="Heading7"/>
+  <w:style w:type="character" w:customStyle="1" w:styleId="u7Char">
+    <w:name w:val="Đầu đề 7 Char"/>
+    <w:basedOn w:val="Phngmcinhcuaoanvn"/>
+    <w:link w:val="u7"/>
     <w:uiPriority w:val="9"/>
     <w:semiHidden/>
     <w:rsid w:val="00715417"/>
@@ -20063,10 +20101,10 @@
       <w:color w:val="404040" w:themeColor="text1" w:themeTint="BF"/>
     </w:rPr>
   </w:style>
-  <w:style w:type="character" w:customStyle="1" w:styleId="Heading8Char">
-    <w:name w:val="Heading 8 Char"/>
-    <w:basedOn w:val="DefaultParagraphFont"/>
-    <w:link w:val="Heading8"/>
+  <w:style w:type="character" w:customStyle="1" w:styleId="u8Char">
+    <w:name w:val="Đầu đề 8 Char"/>
+    <w:basedOn w:val="Phngmcinhcuaoanvn"/>
+    <w:link w:val="u8"/>
     <w:uiPriority w:val="9"/>
     <w:semiHidden/>
     <w:rsid w:val="00715417"/>
@@ -20077,10 +20115,10 @@
       <w:szCs w:val="20"/>
     </w:rPr>
   </w:style>
-  <w:style w:type="character" w:customStyle="1" w:styleId="Heading9Char">
-    <w:name w:val="Heading 9 Char"/>
-    <w:basedOn w:val="DefaultParagraphFont"/>
-    <w:link w:val="Heading9"/>
+  <w:style w:type="character" w:customStyle="1" w:styleId="u9Char">
+    <w:name w:val="Đầu đề 9 Char"/>
+    <w:basedOn w:val="Phngmcinhcuaoanvn"/>
+    <w:link w:val="u9"/>
     <w:uiPriority w:val="9"/>
     <w:semiHidden/>
     <w:rsid w:val="00715417"/>
@@ -20095,7 +20133,7 @@
   </w:style>
   <w:style w:type="paragraph" w:customStyle="1" w:styleId="Title12">
     <w:name w:val="Title 1.2"/>
-    <w:basedOn w:val="Heading2"/>
+    <w:basedOn w:val="u2"/>
     <w:link w:val="Title12Char"/>
     <w:rsid w:val="00715417"/>
     <w:pPr>
@@ -20122,7 +20160,7 @@
   </w:style>
   <w:style w:type="character" w:customStyle="1" w:styleId="Title12Char">
     <w:name w:val="Title 1.2 Char"/>
-    <w:basedOn w:val="Heading2Char"/>
+    <w:basedOn w:val="u2Char"/>
     <w:link w:val="Title12"/>
     <w:rsid w:val="00715417"/>
     <w:rPr>
@@ -20175,7 +20213,7 @@
   </w:style>
   <w:style w:type="paragraph" w:customStyle="1" w:styleId="TuStyle-Title1">
     <w:name w:val="Tu Style - Title 1"/>
-    <w:basedOn w:val="ListParagraph"/>
+    <w:basedOn w:val="oancuaDanhsach"/>
     <w:link w:val="TuStyle-Title1Char"/>
     <w:qFormat/>
     <w:rsid w:val="004E1149"/>
@@ -20231,7 +20269,7 @@
   </w:style>
   <w:style w:type="character" w:customStyle="1" w:styleId="TuStyle-Title1Char">
     <w:name w:val="Tu Style - Title 1 Char"/>
-    <w:basedOn w:val="ListParagraphChar"/>
+    <w:basedOn w:val="oancuaDanhsachChar"/>
     <w:link w:val="TuStyle-Title1"/>
     <w:rsid w:val="004E1149"/>
     <w:rPr>
@@ -20249,10 +20287,10 @@
       </w14:textFill>
     </w:rPr>
   </w:style>
-  <w:style w:type="paragraph" w:styleId="TOCHeading">
+  <w:style w:type="paragraph" w:styleId="uMucluc">
     <w:name w:val="TOC Heading"/>
-    <w:basedOn w:val="Heading1"/>
-    <w:next w:val="Normal"/>
+    <w:basedOn w:val="u1"/>
+    <w:next w:val="Binhthng"/>
     <w:uiPriority w:val="39"/>
     <w:semiHidden/>
     <w:unhideWhenUsed/>
@@ -20288,10 +20326,10 @@
       </w14:textFill>
     </w:rPr>
   </w:style>
-  <w:style w:type="paragraph" w:styleId="TOC1">
+  <w:style w:type="paragraph" w:styleId="Mucluc1">
     <w:name w:val="toc 1"/>
-    <w:basedOn w:val="Normal"/>
-    <w:next w:val="Normal"/>
+    <w:basedOn w:val="Binhthng"/>
+    <w:next w:val="Binhthng"/>
     <w:autoRedefine/>
     <w:uiPriority w:val="39"/>
     <w:unhideWhenUsed/>
@@ -20309,10 +20347,10 @@
       <w:szCs w:val="24"/>
     </w:rPr>
   </w:style>
-  <w:style w:type="paragraph" w:styleId="TOC2">
+  <w:style w:type="paragraph" w:styleId="Mucluc2">
     <w:name w:val="toc 2"/>
-    <w:basedOn w:val="Normal"/>
-    <w:next w:val="Normal"/>
+    <w:basedOn w:val="Binhthng"/>
+    <w:next w:val="Binhthng"/>
     <w:autoRedefine/>
     <w:uiPriority w:val="39"/>
     <w:unhideWhenUsed/>
@@ -20329,10 +20367,10 @@
       <w:szCs w:val="20"/>
     </w:rPr>
   </w:style>
-  <w:style w:type="paragraph" w:styleId="TOC3">
+  <w:style w:type="paragraph" w:styleId="Mucluc3">
     <w:name w:val="toc 3"/>
-    <w:basedOn w:val="Normal"/>
-    <w:next w:val="Normal"/>
+    <w:basedOn w:val="Binhthng"/>
+    <w:next w:val="Binhthng"/>
     <w:autoRedefine/>
     <w:uiPriority w:val="39"/>
     <w:unhideWhenUsed/>
@@ -20347,10 +20385,10 @@
       <w:szCs w:val="20"/>
     </w:rPr>
   </w:style>
-  <w:style w:type="paragraph" w:styleId="TOC4">
+  <w:style w:type="paragraph" w:styleId="Mucluc4">
     <w:name w:val="toc 4"/>
-    <w:basedOn w:val="Normal"/>
-    <w:next w:val="Normal"/>
+    <w:basedOn w:val="Binhthng"/>
+    <w:next w:val="Binhthng"/>
     <w:autoRedefine/>
     <w:uiPriority w:val="39"/>
     <w:unhideWhenUsed/>
@@ -20365,10 +20403,10 @@
       <w:szCs w:val="20"/>
     </w:rPr>
   </w:style>
-  <w:style w:type="paragraph" w:styleId="TOC5">
+  <w:style w:type="paragraph" w:styleId="Mucluc5">
     <w:name w:val="toc 5"/>
-    <w:basedOn w:val="Normal"/>
-    <w:next w:val="Normal"/>
+    <w:basedOn w:val="Binhthng"/>
+    <w:next w:val="Binhthng"/>
     <w:autoRedefine/>
     <w:uiPriority w:val="39"/>
     <w:unhideWhenUsed/>
@@ -20383,10 +20421,10 @@
       <w:szCs w:val="20"/>
     </w:rPr>
   </w:style>
-  <w:style w:type="paragraph" w:styleId="TOC6">
+  <w:style w:type="paragraph" w:styleId="Mucluc6">
     <w:name w:val="toc 6"/>
-    <w:basedOn w:val="Normal"/>
-    <w:next w:val="Normal"/>
+    <w:basedOn w:val="Binhthng"/>
+    <w:next w:val="Binhthng"/>
     <w:autoRedefine/>
     <w:uiPriority w:val="39"/>
     <w:unhideWhenUsed/>
@@ -20401,10 +20439,10 @@
       <w:szCs w:val="20"/>
     </w:rPr>
   </w:style>
-  <w:style w:type="paragraph" w:styleId="TOC7">
+  <w:style w:type="paragraph" w:styleId="Mucluc7">
     <w:name w:val="toc 7"/>
-    <w:basedOn w:val="Normal"/>
-    <w:next w:val="Normal"/>
+    <w:basedOn w:val="Binhthng"/>
+    <w:next w:val="Binhthng"/>
     <w:autoRedefine/>
     <w:uiPriority w:val="39"/>
     <w:unhideWhenUsed/>
@@ -20419,10 +20457,10 @@
       <w:szCs w:val="20"/>
     </w:rPr>
   </w:style>
-  <w:style w:type="paragraph" w:styleId="TOC8">
+  <w:style w:type="paragraph" w:styleId="Mucluc8">
     <w:name w:val="toc 8"/>
-    <w:basedOn w:val="Normal"/>
-    <w:next w:val="Normal"/>
+    <w:basedOn w:val="Binhthng"/>
+    <w:next w:val="Binhthng"/>
     <w:autoRedefine/>
     <w:uiPriority w:val="39"/>
     <w:unhideWhenUsed/>
@@ -20437,10 +20475,10 @@
       <w:szCs w:val="20"/>
     </w:rPr>
   </w:style>
-  <w:style w:type="paragraph" w:styleId="TOC9">
+  <w:style w:type="paragraph" w:styleId="Mucluc9">
     <w:name w:val="toc 9"/>
-    <w:basedOn w:val="Normal"/>
-    <w:next w:val="Normal"/>
+    <w:basedOn w:val="Binhthng"/>
+    <w:next w:val="Binhthng"/>
     <w:autoRedefine/>
     <w:uiPriority w:val="39"/>
     <w:unhideWhenUsed/>
@@ -20457,7 +20495,7 @@
   </w:style>
   <w:style w:type="table" w:customStyle="1" w:styleId="PlainTable11">
     <w:name w:val="Plain Table 11"/>
-    <w:basedOn w:val="TableNormal"/>
+    <w:basedOn w:val="BangThngthng"/>
     <w:uiPriority w:val="41"/>
     <w:rsid w:val="00545225"/>
     <w:pPr>
@@ -20524,10 +20562,10 @@
       </w:tcPr>
     </w:tblStylePr>
   </w:style>
-  <w:style w:type="paragraph" w:styleId="Caption">
+  <w:style w:type="paragraph" w:styleId="Chuthich">
     <w:name w:val="caption"/>
-    <w:basedOn w:val="Normal"/>
-    <w:next w:val="Normal"/>
+    <w:basedOn w:val="Binhthng"/>
+    <w:next w:val="Binhthng"/>
     <w:uiPriority w:val="35"/>
     <w:unhideWhenUsed/>
     <w:qFormat/>
@@ -20545,9 +20583,9 @@
       <w:szCs w:val="18"/>
     </w:rPr>
   </w:style>
-  <w:style w:type="character" w:styleId="IntenseReference">
+  <w:style w:type="character" w:styleId="ThamchiuNhnmnh">
     <w:name w:val="Intense Reference"/>
-    <w:basedOn w:val="DefaultParagraphFont"/>
+    <w:basedOn w:val="Phngmcinhcuaoanvn"/>
     <w:uiPriority w:val="32"/>
     <w:qFormat/>
     <w:rsid w:val="0095353F"/>
@@ -20871,7 +20909,7 @@
 </file>
 
 <file path=customXml/itemProps2.xml><?xml version="1.0" encoding="utf-8"?>
-<ds:datastoreItem xmlns:ds="http://schemas.openxmlformats.org/officeDocument/2006/customXml" ds:itemID="{611FE9BF-BCCB-4C93-B727-30D5F317EE6F}">
+<ds:datastoreItem xmlns:ds="http://schemas.openxmlformats.org/officeDocument/2006/customXml" ds:itemID="{C1DB92D0-CB4E-4AA5-AA99-7DCB5244E99F}">
   <ds:schemaRefs>
     <ds:schemaRef ds:uri="http://schemas.openxmlformats.org/officeDocument/2006/bibliography"/>
   </ds:schemaRefs>

</xml_diff>